<commit_message>
Finish Course 1 - Module 2 (Cloud Computing Models)
</commit_message>
<xml_diff>
--- a/Course 1 - Introduction to Cloud Computing/Module 2 - Cloud Computing Models.docx
+++ b/Course 1 - Introduction to Cloud Computing/Module 2 - Cloud Computing Models.docx
@@ -88,7 +88,23 @@
           <w:b/>
           <w:bCs/>
         </w:rPr>
-        <w:t>IaaS: Infrastracture as a Service</w:t>
+        <w:t xml:space="preserve">IaaS: </w:t>
+      </w:r>
+      <w:proofErr w:type="spellStart"/>
+      <w:r>
+        <w:rPr>
+          <w:b/>
+          <w:bCs/>
+        </w:rPr>
+        <w:t>Infrastracture</w:t>
+      </w:r>
+      <w:proofErr w:type="spellEnd"/>
+      <w:r>
+        <w:rPr>
+          <w:b/>
+          <w:bCs/>
+        </w:rPr>
+        <w:t xml:space="preserve"> as a Service</w:t>
       </w:r>
       <w:r>
         <w:t xml:space="preserve"> -&gt; In this service model, the cloud provider provides a </w:t>
@@ -115,7 +131,31 @@
         <w:t>for you to access to various computing resources</w:t>
       </w:r>
       <w:r>
-        <w:t xml:space="preserve"> such as networks, servers, databases/centers, storage centers, usually on a on-demand &amp; pay-as-you-go basis</w:t>
+        <w:t xml:space="preserve"> such as networks, servers, databases/</w:t>
+      </w:r>
+      <w:proofErr w:type="spellStart"/>
+      <w:r>
+        <w:t>centers</w:t>
+      </w:r>
+      <w:proofErr w:type="spellEnd"/>
+      <w:r>
+        <w:t xml:space="preserve">, storage </w:t>
+      </w:r>
+      <w:proofErr w:type="spellStart"/>
+      <w:r>
+        <w:t>centers</w:t>
+      </w:r>
+      <w:proofErr w:type="spellEnd"/>
+      <w:r>
+        <w:t xml:space="preserve">, usually on </w:t>
+      </w:r>
+      <w:proofErr w:type="spellStart"/>
+      <w:r>
+        <w:t>a</w:t>
+      </w:r>
+      <w:proofErr w:type="spellEnd"/>
+      <w:r>
+        <w:t xml:space="preserve"> on-demand &amp; pay-as-you-go basis</w:t>
       </w:r>
       <w:r>
         <w:t>. This is in place/</w:t>
@@ -160,7 +200,23 @@
         <w:t>.</w:t>
       </w:r>
       <w:r>
-        <w:t xml:space="preserve"> (see diagram below -&gt; Provider provides the following services; End-user just needs to code the app and analyze the data).</w:t>
+        <w:t xml:space="preserve"> (</w:t>
+      </w:r>
+      <w:proofErr w:type="gramStart"/>
+      <w:r>
+        <w:t>see</w:t>
+      </w:r>
+      <w:proofErr w:type="gramEnd"/>
+      <w:r>
+        <w:t xml:space="preserve"> diagram below -&gt; Provider provides the following services; End-user just needs to code the app and </w:t>
+      </w:r>
+      <w:proofErr w:type="spellStart"/>
+      <w:r>
+        <w:t>analyze</w:t>
+      </w:r>
+      <w:proofErr w:type="spellEnd"/>
+      <w:r>
+        <w:t xml:space="preserve"> the data).</w:t>
       </w:r>
     </w:p>
     <w:p>
@@ -340,7 +396,23 @@
           <w:b/>
           <w:bCs/>
         </w:rPr>
-        <w:t>SaaS – Software as as Service</w:t>
+        <w:t xml:space="preserve">SaaS – Software as </w:t>
+      </w:r>
+      <w:proofErr w:type="spellStart"/>
+      <w:r>
+        <w:rPr>
+          <w:b/>
+          <w:bCs/>
+        </w:rPr>
+        <w:t>as</w:t>
+      </w:r>
+      <w:proofErr w:type="spellEnd"/>
+      <w:r>
+        <w:rPr>
+          <w:b/>
+          <w:bCs/>
+        </w:rPr>
+        <w:t xml:space="preserve"> Service</w:t>
       </w:r>
       <w:r>
         <w:t xml:space="preserve"> -&gt; In this service model</w:t>
@@ -353,7 +425,15 @@
         <w:t>, the cloud provider provides service to access its own cloud-based software.</w:t>
       </w:r>
       <w:r>
-        <w:t xml:space="preserve"> The cloud based provider maintains the infrastructure and platform used to support the application.</w:t>
+        <w:t xml:space="preserve"> The </w:t>
+      </w:r>
+      <w:proofErr w:type="gramStart"/>
+      <w:r>
+        <w:t>cloud based</w:t>
+      </w:r>
+      <w:proofErr w:type="gramEnd"/>
+      <w:r>
+        <w:t xml:space="preserve"> provider maintains the infrastructure and platform used to support the application.</w:t>
       </w:r>
     </w:p>
     <w:p>
@@ -516,20 +596,284 @@
           <w:ilvl w:val="0"/>
           <w:numId w:val="1"/>
         </w:numPr>
-      </w:pPr>
+        <w:rPr>
+          <w:b/>
+          <w:bCs/>
+        </w:rPr>
+      </w:pPr>
+      <w:r>
+        <w:rPr>
+          <w:b/>
+          <w:bCs/>
+        </w:rPr>
+        <w:t>3 Deployment models:</w:t>
+      </w:r>
     </w:p>
     <w:p>
       <w:pPr>
-        <w:tabs>
-          <w:tab w:val="left" w:pos="6660"/>
-        </w:tabs>
-      </w:pPr>
-      <w:r>
-        <w:tab/>
+        <w:pStyle w:val="ListParagraph"/>
+        <w:numPr>
+          <w:ilvl w:val="1"/>
+          <w:numId w:val="1"/>
+        </w:numPr>
+      </w:pPr>
+      <w:r>
+        <w:rPr>
+          <w:b/>
+          <w:bCs/>
+        </w:rPr>
+        <w:t>Public</w:t>
+      </w:r>
+      <w:r>
+        <w:rPr>
+          <w:b/>
+          <w:bCs/>
+        </w:rPr>
+        <w:t xml:space="preserve"> cloud</w:t>
+      </w:r>
+      <w:r>
+        <w:t xml:space="preserve"> -&gt; The cloud service provider </w:t>
+      </w:r>
+      <w:r>
+        <w:t xml:space="preserve">(CSP) </w:t>
+      </w:r>
+      <w:r>
+        <w:t>provides a variety of cloud resources (</w:t>
+      </w:r>
+      <w:proofErr w:type="gramStart"/>
+      <w:r>
+        <w:t>e.g.</w:t>
+      </w:r>
+      <w:proofErr w:type="gramEnd"/>
+      <w:r>
+        <w:t xml:space="preserve"> servers, networks, databases, storage, applications) to a variety of/</w:t>
+      </w:r>
+      <w:r>
+        <w:rPr>
+          <w:b/>
+          <w:bCs/>
+        </w:rPr>
+        <w:t>many end-users.</w:t>
+      </w:r>
+      <w:r>
+        <w:t xml:space="preserve"> These end users connect to or subscribe to the cloud resources via APIs.</w:t>
       </w:r>
     </w:p>
-    <w:p/>
-    <w:p/>
+    <w:p>
+      <w:pPr>
+        <w:pStyle w:val="ListParagraph"/>
+        <w:numPr>
+          <w:ilvl w:val="1"/>
+          <w:numId w:val="1"/>
+        </w:numPr>
+      </w:pPr>
+      <w:r>
+        <w:rPr>
+          <w:b/>
+          <w:bCs/>
+        </w:rPr>
+        <w:t>Private</w:t>
+      </w:r>
+      <w:r>
+        <w:rPr>
+          <w:b/>
+          <w:bCs/>
+        </w:rPr>
+        <w:t xml:space="preserve"> cloud</w:t>
+      </w:r>
+      <w:r>
+        <w:t xml:space="preserve"> -&gt;</w:t>
+      </w:r>
+      <w:r>
+        <w:t xml:space="preserve"> The </w:t>
+      </w:r>
+      <w:r>
+        <w:t xml:space="preserve">CSP </w:t>
+      </w:r>
+      <w:r>
+        <w:t>provides the cloud resource</w:t>
+      </w:r>
+      <w:r>
+        <w:t xml:space="preserve">s </w:t>
+      </w:r>
+      <w:r>
+        <w:t>/infrastructure to</w:t>
+      </w:r>
+      <w:r>
+        <w:rPr>
+          <w:b/>
+          <w:bCs/>
+        </w:rPr>
+        <w:t xml:space="preserve"> </w:t>
+      </w:r>
+      <w:r>
+        <w:rPr>
+          <w:b/>
+          <w:bCs/>
+        </w:rPr>
+        <w:t>A SINGLE ORGANIZATION</w:t>
+      </w:r>
+      <w:r>
+        <w:t>.</w:t>
+      </w:r>
+      <w:r>
+        <w:t xml:space="preserve"> </w:t>
+      </w:r>
+      <w:r>
+        <w:t xml:space="preserve">The provider can either provide </w:t>
+      </w:r>
+      <w:r>
+        <w:t>VPC (Virtual Private Cloud</w:t>
+      </w:r>
+      <w:r>
+        <w:t xml:space="preserve"> - </w:t>
+      </w:r>
+      <w:r>
+        <w:rPr>
+          <w:b/>
+          <w:bCs/>
+        </w:rPr>
+        <w:t>external</w:t>
+      </w:r>
+      <w:r>
+        <w:t>)</w:t>
+      </w:r>
+      <w:r>
+        <w:t xml:space="preserve"> or provide on-premise private cloud infrastructure</w:t>
+      </w:r>
+      <w:r>
+        <w:t xml:space="preserve"> (</w:t>
+      </w:r>
+      <w:r>
+        <w:rPr>
+          <w:b/>
+          <w:bCs/>
+        </w:rPr>
+        <w:t>internal</w:t>
+      </w:r>
+      <w:r>
+        <w:t>)</w:t>
+      </w:r>
+    </w:p>
+    <w:p>
+      <w:pPr>
+        <w:pStyle w:val="ListParagraph"/>
+        <w:numPr>
+          <w:ilvl w:val="1"/>
+          <w:numId w:val="1"/>
+        </w:numPr>
+      </w:pPr>
+      <w:r>
+        <w:rPr>
+          <w:b/>
+          <w:bCs/>
+        </w:rPr>
+        <w:t>Hybrid</w:t>
+      </w:r>
+      <w:r>
+        <w:rPr>
+          <w:b/>
+          <w:bCs/>
+        </w:rPr>
+        <w:t xml:space="preserve"> cloud</w:t>
+      </w:r>
+      <w:r>
+        <w:t xml:space="preserve"> -&gt;</w:t>
+      </w:r>
+      <w:r>
+        <w:t xml:space="preserve"> A combination of private cloud (VPC) and public cloud. Sub-</w:t>
+      </w:r>
+      <w:proofErr w:type="spellStart"/>
+      <w:r>
+        <w:t>e.</w:t>
+      </w:r>
+      <w:proofErr w:type="gramStart"/>
+      <w:r>
+        <w:t>g.s</w:t>
+      </w:r>
+      <w:proofErr w:type="spellEnd"/>
+      <w:proofErr w:type="gramEnd"/>
+      <w:r>
+        <w:t xml:space="preserve"> include </w:t>
+      </w:r>
+      <w:r>
+        <w:rPr>
+          <w:b/>
+          <w:bCs/>
+        </w:rPr>
+        <w:t xml:space="preserve">Hybrid </w:t>
+      </w:r>
+      <w:proofErr w:type="spellStart"/>
+      <w:r>
+        <w:rPr>
+          <w:b/>
+          <w:bCs/>
+        </w:rPr>
+        <w:t>monocloud</w:t>
+      </w:r>
+      <w:proofErr w:type="spellEnd"/>
+      <w:r>
+        <w:t xml:space="preserve"> (both VPC + Public cloud by ONE provider), </w:t>
+      </w:r>
+      <w:r>
+        <w:rPr>
+          <w:b/>
+          <w:bCs/>
+        </w:rPr>
+        <w:t>H</w:t>
+      </w:r>
+      <w:r>
+        <w:rPr>
+          <w:b/>
+          <w:bCs/>
+        </w:rPr>
+        <w:t xml:space="preserve">ybrid </w:t>
+      </w:r>
+      <w:proofErr w:type="spellStart"/>
+      <w:r>
+        <w:rPr>
+          <w:b/>
+          <w:bCs/>
+        </w:rPr>
+        <w:t>multicloud</w:t>
+      </w:r>
+      <w:proofErr w:type="spellEnd"/>
+      <w:r>
+        <w:t xml:space="preserve"> (multiple providers</w:t>
+      </w:r>
+      <w:r>
+        <w:t xml:space="preserve"> e.g. 2</w:t>
+      </w:r>
+      <w:r>
+        <w:t xml:space="preserve">), </w:t>
+      </w:r>
+      <w:r>
+        <w:rPr>
+          <w:b/>
+          <w:bCs/>
+        </w:rPr>
+        <w:t>C</w:t>
+      </w:r>
+      <w:r>
+        <w:rPr>
+          <w:b/>
+          <w:bCs/>
+        </w:rPr>
+        <w:t xml:space="preserve">omposite </w:t>
+      </w:r>
+      <w:proofErr w:type="spellStart"/>
+      <w:r>
+        <w:rPr>
+          <w:b/>
+          <w:bCs/>
+        </w:rPr>
+        <w:t>multicloud</w:t>
+      </w:r>
+      <w:proofErr w:type="spellEnd"/>
+      <w:r>
+        <w:t xml:space="preserve"> (MANY providers).</w:t>
+      </w:r>
+    </w:p>
     <w:sectPr>
       <w:pgSz w:w="11906" w:h="16838"/>
       <w:pgMar w:top="1440" w:right="1440" w:bottom="1440" w:left="1440" w:header="708" w:footer="708" w:gutter="0"/>

</xml_diff>